<commit_message>
Add nested queriy example
</commit_message>
<xml_diff>
--- a/notes/web/mongodb/mongodb.docx
+++ b/notes/web/mongodb/mongodb.docx
@@ -689,6 +689,45 @@
         <w:pStyle w:val="Heading3"/>
       </w:pPr>
       <w:r>
+        <w:t>Embedded Documents</w:t>
+      </w:r>
+    </w:p>
+    <w:p>
+      <w:pPr>
+        <w:pStyle w:val="SourceCode"/>
+      </w:pPr>
+      <w:r>
+        <w:t>db.c.find({</w:t>
+      </w:r>
+      <w:r>
+        <w:t>“person.</w:t>
+      </w:r>
+      <w:r>
+        <w:t>sex</w:t>
+      </w:r>
+      <w:r>
+        <w:t>”</w:t>
+      </w:r>
+      <w:r>
+        <w:t>:"male"</w:t>
+      </w:r>
+      <w:r>
+        <w:t>, “person.first”:john</w:t>
+      </w:r>
+      <w:r>
+        <w:t>}, {nm:1,_id:0})</w:t>
+      </w:r>
+    </w:p>
+    <w:p>
+      <w:pPr>
+        <w:pStyle w:val="Heading3"/>
+      </w:pPr>
+    </w:p>
+    <w:p>
+      <w:pPr>
+        <w:pStyle w:val="Heading3"/>
+      </w:pPr>
+      <w:r>
         <w:t>And Filter</w:t>
       </w:r>
     </w:p>
@@ -989,6 +1028,7 @@
           <w:u w:val="none"/>
           <w:shd w:val="clear" w:color="auto" w:fill="FFFFFF"/>
         </w:rPr>
+        <w:lastRenderedPageBreak/>
         <w:t>{ "nm" : "kim", "age" : 23 }</w:t>
       </w:r>
       <w:r>
@@ -1217,30 +1257,51 @@
     <w:p>
       <w:pPr>
         <w:pStyle w:val="Heading5"/>
-      </w:pPr>
-      <w:r>
+        <w:rPr>
+          <w:lang w:val="sv-SE"/>
+        </w:rPr>
+      </w:pPr>
+      <w:r>
+        <w:rPr>
+          <w:lang w:val="sv-SE"/>
+        </w:rPr>
         <w:t>Results</w:t>
       </w:r>
     </w:p>
     <w:p>
       <w:pPr>
         <w:pStyle w:val="SourceCode"/>
-      </w:pPr>
-      <w:r>
+        <w:rPr>
+          <w:lang w:val="sv-SE"/>
+        </w:rPr>
+      </w:pPr>
+      <w:r>
+        <w:rPr>
+          <w:lang w:val="sv-SE"/>
+        </w:rPr>
         <w:t>{ "x" : 1, "nm" : null }</w:t>
       </w:r>
     </w:p>
     <w:p>
       <w:pPr>
         <w:pStyle w:val="SourceCode"/>
-      </w:pPr>
-      <w:r>
+        <w:rPr>
+          <w:lang w:val="sv-SE"/>
+        </w:rPr>
+      </w:pPr>
+      <w:r>
+        <w:rPr>
+          <w:lang w:val="sv-SE"/>
+        </w:rPr>
         <w:t>{ "x" : 2 }</w:t>
       </w:r>
     </w:p>
     <w:p>
       <w:pPr>
         <w:pStyle w:val="SourceCode"/>
+        <w:rPr>
+          <w:lang w:val="sv-SE"/>
+        </w:rPr>
       </w:pPr>
     </w:p>
     <w:p>
@@ -2436,7 +2497,7 @@
   <w:abstractNum w:abstractNumId="0" w15:restartNumberingAfterBreak="0">
     <w:nsid w:val="FFFFFF7C"/>
     <w:multiLevelType w:val="singleLevel"/>
-    <w:tmpl w:val="691E1E4C"/>
+    <w:tmpl w:val="AFEA3044"/>
     <w:lvl w:ilvl="0">
       <w:start w:val="1"/>
       <w:numFmt w:val="decimal"/>
@@ -2487,7 +2548,7 @@
   <w:abstractNum w:abstractNumId="3" w15:restartNumberingAfterBreak="0">
     <w:nsid w:val="FFFFFF7F"/>
     <w:multiLevelType w:val="singleLevel"/>
-    <w:tmpl w:val="E2FC88D8"/>
+    <w:tmpl w:val="E11C9D34"/>
     <w:lvl w:ilvl="0">
       <w:start w:val="1"/>
       <w:numFmt w:val="decimal"/>
@@ -2504,7 +2565,7 @@
   <w:abstractNum w:abstractNumId="4" w15:restartNumberingAfterBreak="0">
     <w:nsid w:val="FFFFFF80"/>
     <w:multiLevelType w:val="singleLevel"/>
-    <w:tmpl w:val="96A4846E"/>
+    <w:tmpl w:val="73C017F4"/>
     <w:lvl w:ilvl="0">
       <w:start w:val="1"/>
       <w:numFmt w:val="bullet"/>
@@ -2524,7 +2585,7 @@
   <w:abstractNum w:abstractNumId="5" w15:restartNumberingAfterBreak="0">
     <w:nsid w:val="FFFFFF81"/>
     <w:multiLevelType w:val="singleLevel"/>
-    <w:tmpl w:val="28C80E3C"/>
+    <w:tmpl w:val="E6F02026"/>
     <w:lvl w:ilvl="0">
       <w:start w:val="1"/>
       <w:numFmt w:val="bullet"/>
@@ -2544,7 +2605,7 @@
   <w:abstractNum w:abstractNumId="6" w15:restartNumberingAfterBreak="0">
     <w:nsid w:val="FFFFFF82"/>
     <w:multiLevelType w:val="singleLevel"/>
-    <w:tmpl w:val="1E920E90"/>
+    <w:tmpl w:val="0DB8CF78"/>
     <w:lvl w:ilvl="0">
       <w:start w:val="1"/>
       <w:numFmt w:val="bullet"/>
@@ -5984,7 +6045,7 @@
   <w:style w:type="paragraph" w:default="1" w:styleId="Normal">
     <w:name w:val="Normal"/>
     <w:qFormat/>
-    <w:rsid w:val="002D4127"/>
+    <w:rsid w:val="007934D1"/>
     <w:pPr>
       <w:spacing w:after="240" w:line="300" w:lineRule="auto"/>
     </w:pPr>
@@ -6002,7 +6063,7 @@
     <w:link w:val="Heading1Char"/>
     <w:uiPriority w:val="9"/>
     <w:qFormat/>
-    <w:rsid w:val="00651F25"/>
+    <w:rsid w:val="007934D1"/>
     <w:pPr>
       <w:keepNext/>
       <w:keepLines/>
@@ -6024,7 +6085,7 @@
     <w:uiPriority w:val="9"/>
     <w:unhideWhenUsed/>
     <w:qFormat/>
-    <w:rsid w:val="00651F25"/>
+    <w:rsid w:val="007934D1"/>
     <w:pPr>
       <w:keepNext/>
       <w:keepLines/>
@@ -6045,7 +6106,7 @@
     <w:link w:val="Heading3Char"/>
     <w:uiPriority w:val="9"/>
     <w:unhideWhenUsed/>
-    <w:rsid w:val="00651F25"/>
+    <w:rsid w:val="007934D1"/>
     <w:pPr>
       <w:keepNext/>
       <w:keepLines/>
@@ -6066,7 +6127,7 @@
     <w:link w:val="Heading4Char"/>
     <w:uiPriority w:val="9"/>
     <w:unhideWhenUsed/>
-    <w:rsid w:val="00651F25"/>
+    <w:rsid w:val="007934D1"/>
     <w:pPr>
       <w:keepNext/>
       <w:keepLines/>
@@ -6089,7 +6150,7 @@
     <w:link w:val="Heading5Char"/>
     <w:uiPriority w:val="9"/>
     <w:unhideWhenUsed/>
-    <w:rsid w:val="00651F25"/>
+    <w:rsid w:val="007934D1"/>
     <w:pPr>
       <w:keepNext/>
       <w:keepLines/>
@@ -6113,7 +6174,7 @@
     <w:uiPriority w:val="9"/>
     <w:unhideWhenUsed/>
     <w:qFormat/>
-    <w:rsid w:val="00651F25"/>
+    <w:rsid w:val="007934D1"/>
     <w:pPr>
       <w:keepNext/>
       <w:keepLines/>
@@ -6138,7 +6199,7 @@
     <w:semiHidden/>
     <w:unhideWhenUsed/>
     <w:qFormat/>
-    <w:rsid w:val="00651F25"/>
+    <w:rsid w:val="007934D1"/>
     <w:pPr>
       <w:keepNext/>
       <w:keepLines/>
@@ -6159,7 +6220,7 @@
     <w:semiHidden/>
     <w:unhideWhenUsed/>
     <w:qFormat/>
-    <w:rsid w:val="00651F25"/>
+    <w:rsid w:val="007934D1"/>
     <w:pPr>
       <w:keepNext/>
       <w:keepLines/>
@@ -6182,7 +6243,7 @@
     <w:semiHidden/>
     <w:unhideWhenUsed/>
     <w:qFormat/>
-    <w:rsid w:val="00651F25"/>
+    <w:rsid w:val="007934D1"/>
     <w:pPr>
       <w:keepNext/>
       <w:keepLines/>
@@ -6199,7 +6260,7 @@
     <w:uiPriority w:val="1"/>
     <w:semiHidden/>
     <w:unhideWhenUsed/>
-    <w:rsid w:val="00651F25"/>
+    <w:rsid w:val="007934D1"/>
   </w:style>
   <w:style w:type="table" w:default="1" w:styleId="TableNormal">
     <w:name w:val="Normal Table"/>
@@ -6221,7 +6282,7 @@
     <w:uiPriority w:val="99"/>
     <w:semiHidden/>
     <w:unhideWhenUsed/>
-    <w:rsid w:val="00651F25"/>
+    <w:rsid w:val="007934D1"/>
   </w:style>
   <w:style w:type="paragraph" w:styleId="Title">
     <w:name w:val="Title"/>
@@ -6261,7 +6322,7 @@
     <w:basedOn w:val="DefaultParagraphFont"/>
     <w:link w:val="Heading1"/>
     <w:uiPriority w:val="9"/>
-    <w:rsid w:val="00651F25"/>
+    <w:rsid w:val="007934D1"/>
     <w:rPr>
       <w:rFonts w:asciiTheme="majorHAnsi" w:eastAsiaTheme="majorEastAsia" w:hAnsiTheme="majorHAnsi" w:cstheme="majorBidi"/>
       <w:color w:val="31378B" w:themeColor="text2"/>
@@ -6275,7 +6336,7 @@
     <w:basedOn w:val="DefaultParagraphFont"/>
     <w:link w:val="Heading2"/>
     <w:uiPriority w:val="9"/>
-    <w:rsid w:val="00651F25"/>
+    <w:rsid w:val="007934D1"/>
     <w:rPr>
       <w:rFonts w:asciiTheme="majorHAnsi" w:eastAsiaTheme="majorEastAsia" w:hAnsiTheme="majorHAnsi" w:cstheme="majorBidi"/>
       <w:color w:val="31378B" w:themeColor="text2"/>
@@ -6289,7 +6350,7 @@
     <w:basedOn w:val="DefaultParagraphFont"/>
     <w:link w:val="Heading3"/>
     <w:uiPriority w:val="9"/>
-    <w:rsid w:val="00651F25"/>
+    <w:rsid w:val="007934D1"/>
     <w:rPr>
       <w:rFonts w:asciiTheme="majorHAnsi" w:eastAsiaTheme="majorEastAsia" w:hAnsiTheme="majorHAnsi" w:cstheme="majorBidi"/>
       <w:color w:val="31378B" w:themeColor="text2"/>
@@ -6303,7 +6364,7 @@
     <w:basedOn w:val="DefaultParagraphFont"/>
     <w:link w:val="Heading4"/>
     <w:uiPriority w:val="9"/>
-    <w:rsid w:val="00651F25"/>
+    <w:rsid w:val="007934D1"/>
     <w:rPr>
       <w:rFonts w:asciiTheme="majorHAnsi" w:eastAsiaTheme="majorEastAsia" w:hAnsiTheme="majorHAnsi" w:cstheme="majorBidi"/>
       <w:b/>
@@ -6320,7 +6381,7 @@
     <w:basedOn w:val="DefaultParagraphFont"/>
     <w:link w:val="Heading5"/>
     <w:uiPriority w:val="9"/>
-    <w:rsid w:val="00651F25"/>
+    <w:rsid w:val="007934D1"/>
     <w:rPr>
       <w:rFonts w:asciiTheme="majorHAnsi" w:eastAsiaTheme="majorEastAsia" w:hAnsiTheme="majorHAnsi" w:cstheme="majorBidi"/>
       <w:b/>
@@ -6336,7 +6397,7 @@
     <w:basedOn w:val="DefaultParagraphFont"/>
     <w:link w:val="Heading6"/>
     <w:uiPriority w:val="9"/>
-    <w:rsid w:val="00651F25"/>
+    <w:rsid w:val="007934D1"/>
     <w:rPr>
       <w:rFonts w:asciiTheme="majorHAnsi" w:eastAsiaTheme="majorEastAsia" w:hAnsiTheme="majorHAnsi" w:cstheme="majorBidi"/>
       <w:i/>
@@ -6353,7 +6414,7 @@
     <w:link w:val="Heading7"/>
     <w:uiPriority w:val="9"/>
     <w:semiHidden/>
-    <w:rsid w:val="00651F25"/>
+    <w:rsid w:val="007934D1"/>
     <w:rPr>
       <w:rFonts w:asciiTheme="majorHAnsi" w:eastAsiaTheme="majorEastAsia" w:hAnsiTheme="majorHAnsi" w:cstheme="majorBidi"/>
       <w:color w:val="005878" w:themeColor="accent1" w:themeShade="80"/>
@@ -6367,7 +6428,7 @@
     <w:link w:val="Heading8"/>
     <w:uiPriority w:val="9"/>
     <w:semiHidden/>
-    <w:rsid w:val="00651F25"/>
+    <w:rsid w:val="007934D1"/>
     <w:rPr>
       <w:rFonts w:asciiTheme="majorHAnsi" w:eastAsiaTheme="majorEastAsia" w:hAnsiTheme="majorHAnsi" w:cstheme="majorBidi"/>
       <w:color w:val="244061" w:themeColor="accent2" w:themeShade="80"/>
@@ -6382,7 +6443,7 @@
     <w:link w:val="Heading9"/>
     <w:uiPriority w:val="9"/>
     <w:semiHidden/>
-    <w:rsid w:val="00651F25"/>
+    <w:rsid w:val="007934D1"/>
     <w:rPr>
       <w:rFonts w:asciiTheme="majorHAnsi" w:eastAsiaTheme="majorEastAsia" w:hAnsiTheme="majorHAnsi" w:cstheme="majorBidi"/>
       <w:color w:val="005878" w:themeColor="accent6" w:themeShade="80"/>
@@ -6394,7 +6455,7 @@
     <w:name w:val="Hyperlink"/>
     <w:basedOn w:val="DefaultParagraphFont"/>
     <w:uiPriority w:val="99"/>
-    <w:rsid w:val="00651F25"/>
+    <w:rsid w:val="007934D1"/>
     <w:rPr>
       <w:rFonts w:cs="Times New Roman"/>
       <w:color w:val="0000FF"/>
@@ -6405,7 +6466,7 @@
     <w:name w:val="FollowedHyperlink"/>
     <w:basedOn w:val="DefaultParagraphFont"/>
     <w:uiPriority w:val="99"/>
-    <w:rsid w:val="00651F25"/>
+    <w:rsid w:val="007934D1"/>
     <w:rPr>
       <w:rFonts w:cs="Times New Roman"/>
       <w:color w:val="606420"/>
@@ -6416,7 +6477,7 @@
     <w:name w:val="page number"/>
     <w:basedOn w:val="DefaultParagraphFont"/>
     <w:uiPriority w:val="99"/>
-    <w:rsid w:val="00651F25"/>
+    <w:rsid w:val="007934D1"/>
     <w:rPr>
       <w:rFonts w:cs="Times New Roman"/>
     </w:rPr>
@@ -6427,7 +6488,7 @@
     <w:uiPriority w:val="99"/>
     <w:semiHidden/>
     <w:unhideWhenUsed/>
-    <w:rsid w:val="00651F25"/>
+    <w:rsid w:val="007934D1"/>
     <w:rPr>
       <w:color w:val="808080"/>
       <w:shd w:val="clear" w:color="auto" w:fill="E6E6E6"/>
@@ -6439,7 +6500,7 @@
     <w:next w:val="Normal"/>
     <w:autoRedefine/>
     <w:qFormat/>
-    <w:rsid w:val="00651F25"/>
+    <w:rsid w:val="007934D1"/>
     <w:pPr>
       <w:pBdr>
         <w:top w:val="none" w:sz="0" w:space="0" w:color="auto"/>
@@ -6455,7 +6516,7 @@
     <w:basedOn w:val="Normal"/>
     <w:link w:val="CommandChar"/>
     <w:qFormat/>
-    <w:rsid w:val="00651F25"/>
+    <w:rsid w:val="007934D1"/>
     <w:pPr>
       <w:spacing w:line="240" w:lineRule="auto"/>
       <w:ind w:left="284"/>
@@ -6469,7 +6530,7 @@
     <w:name w:val="Code Heading"/>
     <w:basedOn w:val="Normal"/>
     <w:uiPriority w:val="99"/>
-    <w:rsid w:val="00651F25"/>
+    <w:rsid w:val="007934D1"/>
     <w:pPr>
       <w:autoSpaceDE w:val="0"/>
       <w:autoSpaceDN w:val="0"/>
@@ -6488,7 +6549,7 @@
     <w:basedOn w:val="BodyText"/>
     <w:link w:val="PathChar"/>
     <w:qFormat/>
-    <w:rsid w:val="00651F25"/>
+    <w:rsid w:val="007934D1"/>
     <w:pPr>
       <w:jc w:val="both"/>
     </w:pPr>
@@ -6503,7 +6564,7 @@
     <w:basedOn w:val="DefaultParagraphFont"/>
     <w:uiPriority w:val="99"/>
     <w:semiHidden/>
-    <w:rsid w:val="00651F25"/>
+    <w:rsid w:val="007934D1"/>
     <w:rPr>
       <w:color w:val="808080"/>
     </w:rPr>
@@ -6515,7 +6576,7 @@
     <w:uiPriority w:val="99"/>
     <w:semiHidden/>
     <w:unhideWhenUsed/>
-    <w:rsid w:val="00651F25"/>
+    <w:rsid w:val="007934D1"/>
     <w:pPr>
       <w:tabs>
         <w:tab w:val="left" w:pos="916"/>
@@ -6549,7 +6610,7 @@
     <w:link w:val="HTMLPreformatted"/>
     <w:uiPriority w:val="99"/>
     <w:semiHidden/>
-    <w:rsid w:val="00651F25"/>
+    <w:rsid w:val="007934D1"/>
     <w:rPr>
       <w:rFonts w:ascii="Courier New" w:eastAsiaTheme="minorEastAsia" w:hAnsi="Courier New" w:cs="Courier New"/>
       <w:color w:val="000000" w:themeColor="text1"/>
@@ -6564,7 +6625,7 @@
     <w:next w:val="SourceCode"/>
     <w:link w:val="SourceCodeStrongChar"/>
     <w:qFormat/>
-    <w:rsid w:val="00651F25"/>
+    <w:rsid w:val="007934D1"/>
     <w:rPr>
       <w:b/>
     </w:rPr>
@@ -6572,7 +6633,7 @@
   <w:style w:type="numbering" w:customStyle="1" w:styleId="KennysListStyles">
     <w:name w:val="KennysListStyles"/>
     <w:uiPriority w:val="99"/>
-    <w:rsid w:val="00651F25"/>
+    <w:rsid w:val="007934D1"/>
     <w:pPr>
       <w:numPr>
         <w:numId w:val="1"/>
@@ -6584,7 +6645,7 @@
     <w:basedOn w:val="Normal"/>
     <w:next w:val="Answer"/>
     <w:qFormat/>
-    <w:rsid w:val="00651F25"/>
+    <w:rsid w:val="007934D1"/>
     <w:rPr>
       <w:b/>
     </w:rPr>
@@ -6593,7 +6654,7 @@
     <w:name w:val="Answer"/>
     <w:basedOn w:val="Normal"/>
     <w:qFormat/>
-    <w:rsid w:val="00651F25"/>
+    <w:rsid w:val="007934D1"/>
     <w:pPr>
       <w:spacing w:line="240" w:lineRule="auto"/>
     </w:pPr>
@@ -6605,7 +6666,7 @@
     <w:name w:val="Chapter Heading"/>
     <w:basedOn w:val="Heading1"/>
     <w:qFormat/>
-    <w:rsid w:val="00651F25"/>
+    <w:rsid w:val="007934D1"/>
     <w:pPr>
       <w:numPr>
         <w:numId w:val="6"/>
@@ -6621,7 +6682,7 @@
     <w:name w:val="Table Grid"/>
     <w:basedOn w:val="TableNormal"/>
     <w:uiPriority w:val="59"/>
-    <w:rsid w:val="00651F25"/>
+    <w:rsid w:val="007934D1"/>
     <w:tblPr>
       <w:tblBorders>
         <w:top w:val="single" w:sz="4" w:space="0" w:color="auto"/>
@@ -6636,7 +6697,7 @@
   <w:style w:type="numbering" w:customStyle="1" w:styleId="Headings">
     <w:name w:val="Headings"/>
     <w:uiPriority w:val="99"/>
-    <w:rsid w:val="00651F25"/>
+    <w:rsid w:val="007934D1"/>
     <w:pPr>
       <w:numPr>
         <w:numId w:val="2"/>
@@ -6647,7 +6708,7 @@
     <w:name w:val="Question Section"/>
     <w:basedOn w:val="Heading2"/>
     <w:qFormat/>
-    <w:rsid w:val="00651F25"/>
+    <w:rsid w:val="007934D1"/>
     <w:rPr>
       <w:b/>
       <w:color w:val="403152" w:themeColor="accent4" w:themeShade="80"/>
@@ -6657,7 +6718,7 @@
     <w:name w:val="Table Caption"/>
     <w:basedOn w:val="Normal"/>
     <w:qFormat/>
-    <w:rsid w:val="00651F25"/>
+    <w:rsid w:val="007934D1"/>
     <w:rPr>
       <w:smallCaps/>
     </w:rPr>
@@ -6665,7 +6726,7 @@
   <w:style w:type="paragraph" w:customStyle="1" w:styleId="SourceCodeCaption">
     <w:name w:val="Source Code Caption"/>
     <w:basedOn w:val="Normal"/>
-    <w:rsid w:val="00651F25"/>
+    <w:rsid w:val="007934D1"/>
     <w:pPr>
       <w:spacing w:after="0" w:line="240" w:lineRule="auto"/>
     </w:pPr>
@@ -6678,7 +6739,7 @@
     <w:name w:val="Code Listing"/>
     <w:basedOn w:val="Normal"/>
     <w:qFormat/>
-    <w:rsid w:val="00651F25"/>
+    <w:rsid w:val="007934D1"/>
     <w:pPr>
       <w:keepNext/>
       <w:shd w:val="clear" w:color="auto" w:fill="FFFFFF" w:themeFill="background1"/>
@@ -6700,7 +6761,7 @@
     <w:link w:val="QuoteChar"/>
     <w:uiPriority w:val="29"/>
     <w:qFormat/>
-    <w:rsid w:val="00651F25"/>
+    <w:rsid w:val="007934D1"/>
     <w:pPr>
       <w:spacing w:before="120"/>
       <w:ind w:left="720" w:right="720"/>
@@ -6716,7 +6777,7 @@
     <w:basedOn w:val="DefaultParagraphFont"/>
     <w:link w:val="Quote"/>
     <w:uiPriority w:val="29"/>
-    <w:rsid w:val="00651F25"/>
+    <w:rsid w:val="007934D1"/>
     <w:rPr>
       <w:rFonts w:eastAsiaTheme="minorEastAsia"/>
       <w:i/>
@@ -6733,7 +6794,7 @@
     <w:uiPriority w:val="35"/>
     <w:unhideWhenUsed/>
     <w:qFormat/>
-    <w:rsid w:val="00651F25"/>
+    <w:rsid w:val="007934D1"/>
     <w:pPr>
       <w:ind w:left="240"/>
     </w:pPr>
@@ -6750,7 +6811,7 @@
     <w:basedOn w:val="Normal"/>
     <w:next w:val="ListBullet"/>
     <w:qFormat/>
-    <w:rsid w:val="00651F25"/>
+    <w:rsid w:val="007934D1"/>
     <w:rPr>
       <w:b/>
       <w:smallCaps/>
@@ -6760,7 +6821,7 @@
     <w:name w:val="Numbered List"/>
     <w:basedOn w:val="Normal"/>
     <w:qFormat/>
-    <w:rsid w:val="00651F25"/>
+    <w:rsid w:val="007934D1"/>
     <w:pPr>
       <w:numPr>
         <w:numId w:val="3"/>
@@ -6777,7 +6838,7 @@
     <w:basedOn w:val="Normal"/>
     <w:next w:val="ListNumber"/>
     <w:qFormat/>
-    <w:rsid w:val="00651F25"/>
+    <w:rsid w:val="007934D1"/>
     <w:pPr>
       <w:ind w:left="357" w:hanging="357"/>
       <w:contextualSpacing/>
@@ -6792,7 +6853,7 @@
     <w:basedOn w:val="Normal"/>
     <w:uiPriority w:val="99"/>
     <w:unhideWhenUsed/>
-    <w:rsid w:val="00651F25"/>
+    <w:rsid w:val="007934D1"/>
     <w:pPr>
       <w:numPr>
         <w:numId w:val="4"/>
@@ -6803,14 +6864,14 @@
   <w:style w:type="paragraph" w:customStyle="1" w:styleId="NumberedBullet">
     <w:name w:val="Numbered Bullet"/>
     <w:basedOn w:val="NumberedList"/>
-    <w:rsid w:val="00651F25"/>
+    <w:rsid w:val="007934D1"/>
   </w:style>
   <w:style w:type="paragraph" w:styleId="ListNumber">
     <w:name w:val="List Number"/>
     <w:basedOn w:val="Normal"/>
     <w:uiPriority w:val="99"/>
     <w:unhideWhenUsed/>
-    <w:rsid w:val="00651F25"/>
+    <w:rsid w:val="007934D1"/>
     <w:pPr>
       <w:numPr>
         <w:numId w:val="5"/>
@@ -6822,7 +6883,7 @@
     <w:name w:val="RowAndColumnStyle"/>
     <w:basedOn w:val="TableNormal"/>
     <w:uiPriority w:val="99"/>
-    <w:rsid w:val="00651F25"/>
+    <w:rsid w:val="007934D1"/>
     <w:pPr>
       <w:spacing w:after="0" w:line="240" w:lineRule="auto"/>
     </w:pPr>
@@ -6900,7 +6961,7 @@
     <w:name w:val="ColumnHeaderTableStyle"/>
     <w:basedOn w:val="TableNormal"/>
     <w:uiPriority w:val="99"/>
-    <w:rsid w:val="00651F25"/>
+    <w:rsid w:val="007934D1"/>
     <w:pPr>
       <w:spacing w:before="120" w:after="120" w:line="240" w:lineRule="auto"/>
     </w:pPr>
@@ -6971,7 +7032,7 @@
     <w:name w:val="ColumnHeaderOnly"/>
     <w:basedOn w:val="TableNormal"/>
     <w:uiPriority w:val="99"/>
-    <w:rsid w:val="00651F25"/>
+    <w:rsid w:val="007934D1"/>
     <w:rPr>
       <w:rFonts w:eastAsiaTheme="minorEastAsia"/>
       <w:lang w:eastAsia="en-GB"/>
@@ -6982,7 +7043,7 @@
     <w:name w:val="Command Output"/>
     <w:basedOn w:val="Normal"/>
     <w:qFormat/>
-    <w:rsid w:val="00651F25"/>
+    <w:rsid w:val="007934D1"/>
     <w:pPr>
       <w:spacing w:after="0" w:line="240" w:lineRule="auto"/>
       <w:ind w:left="284"/>
@@ -6998,7 +7059,7 @@
     <w:basedOn w:val="DefaultParagraphFont"/>
     <w:uiPriority w:val="20"/>
     <w:qFormat/>
-    <w:rsid w:val="00651F25"/>
+    <w:rsid w:val="007934D1"/>
     <w:rPr>
       <w:i/>
       <w:iCs/>
@@ -7009,7 +7070,7 @@
     <w:basedOn w:val="DefaultParagraphFont"/>
     <w:uiPriority w:val="21"/>
     <w:qFormat/>
-    <w:rsid w:val="00651F25"/>
+    <w:rsid w:val="007934D1"/>
     <w:rPr>
       <w:b w:val="0"/>
       <w:bCs w:val="0"/>
@@ -7023,7 +7084,7 @@
     <w:basedOn w:val="Normal"/>
     <w:next w:val="Normal"/>
     <w:qFormat/>
-    <w:rsid w:val="00651F25"/>
+    <w:rsid w:val="007934D1"/>
     <w:pPr>
       <w:spacing w:before="240"/>
     </w:pPr>
@@ -7038,7 +7099,7 @@
     <w:next w:val="Normal"/>
     <w:autoRedefine/>
     <w:qFormat/>
-    <w:rsid w:val="00651F25"/>
+    <w:rsid w:val="007934D1"/>
     <w:pPr>
       <w:pBdr>
         <w:top w:val="single" w:sz="24" w:space="5" w:color="auto"/>
@@ -7065,7 +7126,7 @@
     <w:link w:val="HeaderChar"/>
     <w:uiPriority w:val="99"/>
     <w:unhideWhenUsed/>
-    <w:rsid w:val="00651F25"/>
+    <w:rsid w:val="007934D1"/>
     <w:pPr>
       <w:tabs>
         <w:tab w:val="center" w:pos="4513"/>
@@ -7083,7 +7144,7 @@
     <w:basedOn w:val="DefaultParagraphFont"/>
     <w:link w:val="Header"/>
     <w:uiPriority w:val="99"/>
-    <w:rsid w:val="00651F25"/>
+    <w:rsid w:val="007934D1"/>
     <w:rPr>
       <w:rFonts w:eastAsiaTheme="minorEastAsia"/>
       <w:color w:val="31378B" w:themeColor="text2"/>
@@ -7097,7 +7158,7 @@
     <w:link w:val="FooterChar"/>
     <w:uiPriority w:val="99"/>
     <w:unhideWhenUsed/>
-    <w:rsid w:val="00651F25"/>
+    <w:rsid w:val="007934D1"/>
     <w:pPr>
       <w:tabs>
         <w:tab w:val="center" w:pos="4513"/>
@@ -7111,7 +7172,7 @@
     <w:basedOn w:val="DefaultParagraphFont"/>
     <w:link w:val="Footer"/>
     <w:uiPriority w:val="99"/>
-    <w:rsid w:val="00651F25"/>
+    <w:rsid w:val="007934D1"/>
     <w:rPr>
       <w:rFonts w:eastAsiaTheme="minorEastAsia"/>
       <w:color w:val="000000" w:themeColor="text1"/>
@@ -7123,7 +7184,7 @@
     <w:name w:val="Question Sub Section"/>
     <w:basedOn w:val="Heading3"/>
     <w:qFormat/>
-    <w:rsid w:val="00651F25"/>
+    <w:rsid w:val="007934D1"/>
     <w:rPr>
       <w:smallCaps/>
     </w:rPr>
@@ -7132,7 +7193,7 @@
     <w:name w:val="Table Cell Normal"/>
     <w:basedOn w:val="Normal"/>
     <w:qFormat/>
-    <w:rsid w:val="00651F25"/>
+    <w:rsid w:val="007934D1"/>
     <w:pPr>
       <w:spacing w:before="120" w:after="120" w:line="240" w:lineRule="auto"/>
     </w:pPr>
@@ -7143,7 +7204,7 @@
     <w:next w:val="BodyText"/>
     <w:link w:val="strongChar"/>
     <w:qFormat/>
-    <w:rsid w:val="00651F25"/>
+    <w:rsid w:val="007934D1"/>
     <w:rPr>
       <w:b/>
       <w:lang w:eastAsia="fi-FI"/>
@@ -7155,7 +7216,7 @@
     <w:next w:val="BodyText"/>
     <w:link w:val="emphasisChar"/>
     <w:qFormat/>
-    <w:rsid w:val="00651F25"/>
+    <w:rsid w:val="007934D1"/>
     <w:rPr>
       <w:i/>
       <w:lang w:eastAsia="fi-FI"/>
@@ -7167,7 +7228,7 @@
     <w:basedOn w:val="Normal"/>
     <w:link w:val="BodyTextChar"/>
     <w:unhideWhenUsed/>
-    <w:rsid w:val="00651F25"/>
+    <w:rsid w:val="007934D1"/>
     <w:pPr>
       <w:spacing w:after="120"/>
     </w:pPr>
@@ -7177,7 +7238,7 @@
     <w:aliases w:val="b Char"/>
     <w:basedOn w:val="DefaultParagraphFont"/>
     <w:link w:val="BodyText"/>
-    <w:rsid w:val="00651F25"/>
+    <w:rsid w:val="007934D1"/>
     <w:rPr>
       <w:rFonts w:eastAsiaTheme="minorEastAsia"/>
       <w:color w:val="000000" w:themeColor="text1"/>
@@ -7189,7 +7250,7 @@
     <w:name w:val="strong Char"/>
     <w:basedOn w:val="DefaultParagraphFont"/>
     <w:link w:val="Strong1"/>
-    <w:rsid w:val="00651F25"/>
+    <w:rsid w:val="007934D1"/>
     <w:rPr>
       <w:rFonts w:eastAsiaTheme="minorEastAsia"/>
       <w:b/>
@@ -7202,7 +7263,7 @@
     <w:name w:val="Path Char"/>
     <w:basedOn w:val="BodyTextChar"/>
     <w:link w:val="Path"/>
-    <w:rsid w:val="00651F25"/>
+    <w:rsid w:val="007934D1"/>
     <w:rPr>
       <w:rFonts w:ascii="Courier New" w:eastAsiaTheme="minorEastAsia" w:hAnsi="Courier New"/>
       <w:noProof/>
@@ -7215,7 +7276,7 @@
     <w:name w:val="emphasis Char"/>
     <w:basedOn w:val="DefaultParagraphFont"/>
     <w:link w:val="Emphasis1"/>
-    <w:rsid w:val="00651F25"/>
+    <w:rsid w:val="007934D1"/>
     <w:rPr>
       <w:rFonts w:eastAsiaTheme="minorEastAsia"/>
       <w:i/>
@@ -7230,7 +7291,7 @@
     <w:uiPriority w:val="99"/>
     <w:semiHidden/>
     <w:unhideWhenUsed/>
-    <w:rsid w:val="00651F25"/>
+    <w:rsid w:val="007934D1"/>
     <w:rPr>
       <w:i/>
       <w:iCs/>
@@ -7240,7 +7301,7 @@
     <w:name w:val="Command Char"/>
     <w:basedOn w:val="DefaultParagraphFont"/>
     <w:link w:val="Command"/>
-    <w:rsid w:val="00651F25"/>
+    <w:rsid w:val="007934D1"/>
     <w:rPr>
       <w:rFonts w:ascii="Courier New" w:eastAsiaTheme="minorEastAsia" w:hAnsi="Courier New"/>
       <w:color w:val="000000" w:themeColor="text1"/>
@@ -7253,7 +7314,7 @@
     <w:basedOn w:val="Normal"/>
     <w:link w:val="SourceCodeChar"/>
     <w:qFormat/>
-    <w:rsid w:val="00651F25"/>
+    <w:rsid w:val="007934D1"/>
     <w:pPr>
       <w:spacing w:after="0" w:line="240" w:lineRule="auto"/>
       <w:ind w:left="238"/>
@@ -7271,7 +7332,7 @@
     <w:name w:val="Source Code Char"/>
     <w:basedOn w:val="DefaultParagraphFont"/>
     <w:link w:val="SourceCode"/>
-    <w:rsid w:val="00651F25"/>
+    <w:rsid w:val="007934D1"/>
     <w:rPr>
       <w:rFonts w:ascii="Courier New" w:eastAsiaTheme="minorEastAsia" w:hAnsi="Courier New" w:cs="Consolas"/>
       <w:noProof/>
@@ -7285,7 +7346,7 @@
     <w:name w:val="Source Code Strong Char"/>
     <w:basedOn w:val="SourceCodeChar"/>
     <w:link w:val="SourceCodeStrong"/>
-    <w:rsid w:val="00651F25"/>
+    <w:rsid w:val="007934D1"/>
     <w:rPr>
       <w:rFonts w:ascii="Courier New" w:eastAsiaTheme="minorEastAsia" w:hAnsi="Courier New" w:cs="Consolas"/>
       <w:b/>
@@ -7300,7 +7361,7 @@
     <w:name w:val="NumberedDescription"/>
     <w:basedOn w:val="TableNormal"/>
     <w:uiPriority w:val="99"/>
-    <w:rsid w:val="00651F25"/>
+    <w:rsid w:val="007934D1"/>
     <w:pPr>
       <w:spacing w:after="0" w:line="240" w:lineRule="auto"/>
     </w:pPr>
@@ -7326,7 +7387,7 @@
     <w:name w:val="Document Title"/>
     <w:basedOn w:val="ChapterHeading"/>
     <w:qFormat/>
-    <w:rsid w:val="00651F25"/>
+    <w:rsid w:val="007934D1"/>
     <w:pPr>
       <w:numPr>
         <w:numId w:val="0"/>
@@ -7343,7 +7404,7 @@
     <w:name w:val="Sub Title"/>
     <w:basedOn w:val="Heading1"/>
     <w:qFormat/>
-    <w:rsid w:val="00651F25"/>
+    <w:rsid w:val="007934D1"/>
     <w:pPr>
       <w:spacing w:before="0"/>
       <w:jc w:val="right"/>
@@ -7359,7 +7420,7 @@
     <w:name w:val="Contains Section"/>
     <w:basedOn w:val="ListBullet"/>
     <w:qFormat/>
-    <w:rsid w:val="00651F25"/>
+    <w:rsid w:val="007934D1"/>
     <w:pPr>
       <w:spacing w:after="0"/>
       <w:ind w:left="924" w:hanging="357"/>
@@ -7369,7 +7430,7 @@
     <w:name w:val="`"/>
     <w:basedOn w:val="Normal"/>
     <w:qFormat/>
-    <w:rsid w:val="00651F25"/>
+    <w:rsid w:val="007934D1"/>
     <w:pPr>
       <w:pBdr>
         <w:bottom w:val="single" w:sz="4" w:space="1" w:color="auto"/>
@@ -7380,7 +7441,7 @@
     <w:name w:val="Contains Header"/>
     <w:basedOn w:val="ListBulletHeader"/>
     <w:qFormat/>
-    <w:rsid w:val="00651F25"/>
+    <w:rsid w:val="007934D1"/>
     <w:pPr>
       <w:pBdr>
         <w:top w:val="single" w:sz="4" w:space="12" w:color="auto"/>
@@ -7392,7 +7453,7 @@
     <w:name w:val="Contains End"/>
     <w:basedOn w:val="Normal"/>
     <w:qFormat/>
-    <w:rsid w:val="00651F25"/>
+    <w:rsid w:val="007934D1"/>
     <w:pPr>
       <w:pBdr>
         <w:bottom w:val="single" w:sz="4" w:space="1" w:color="auto"/>
@@ -7404,7 +7465,7 @@
     <w:name w:val="Quote CallOut"/>
     <w:basedOn w:val="Normal"/>
     <w:qFormat/>
-    <w:rsid w:val="00651F25"/>
+    <w:rsid w:val="007934D1"/>
     <w:pPr>
       <w:pBdr>
         <w:left w:val="single" w:sz="24" w:space="12" w:color="00B0F0" w:themeColor="accent1"/>
@@ -7421,7 +7482,7 @@
     <w:basedOn w:val="QuoteCallOut"/>
     <w:next w:val="QuoteCallOut"/>
     <w:qFormat/>
-    <w:rsid w:val="00651F25"/>
+    <w:rsid w:val="007934D1"/>
     <w:rPr>
       <w:b/>
       <w:smallCaps/>
@@ -7431,7 +7492,7 @@
     <w:name w:val="SimpleDefinition"/>
     <w:basedOn w:val="TableNormal"/>
     <w:uiPriority w:val="99"/>
-    <w:rsid w:val="00651F25"/>
+    <w:rsid w:val="007934D1"/>
     <w:pPr>
       <w:spacing w:after="0" w:line="240" w:lineRule="auto"/>
     </w:pPr>
@@ -7500,7 +7561,7 @@
     <w:name w:val="Figure Style"/>
     <w:basedOn w:val="Normal"/>
     <w:qFormat/>
-    <w:rsid w:val="00651F25"/>
+    <w:rsid w:val="007934D1"/>
     <w:pPr>
       <w:shd w:val="clear" w:color="auto" w:fill="FFFFFF" w:themeFill="background1"/>
       <w:spacing w:before="240"/>
@@ -7513,7 +7574,7 @@
     <w:basedOn w:val="Caption"/>
     <w:next w:val="Normal"/>
     <w:qFormat/>
-    <w:rsid w:val="00651F25"/>
+    <w:rsid w:val="007934D1"/>
     <w:rPr>
       <w:i w:val="0"/>
       <w:color w:val="auto"/>
@@ -7523,7 +7584,7 @@
     <w:name w:val="Table Header"/>
     <w:basedOn w:val="ListBulletHeader"/>
     <w:qFormat/>
-    <w:rsid w:val="00651F25"/>
+    <w:rsid w:val="007934D1"/>
     <w:pPr>
       <w:spacing w:after="120"/>
     </w:pPr>
@@ -7569,7 +7630,7 @@
     <w:name w:val="TutorialStep"/>
     <w:basedOn w:val="Normal"/>
     <w:qFormat/>
-    <w:rsid w:val="00651F25"/>
+    <w:rsid w:val="007934D1"/>
     <w:pPr>
       <w:numPr>
         <w:numId w:val="7"/>
@@ -7585,7 +7646,7 @@
     <w:name w:val="Question Ankied"/>
     <w:basedOn w:val="Question"/>
     <w:qFormat/>
-    <w:rsid w:val="00651F25"/>
+    <w:rsid w:val="007934D1"/>
     <w:rPr>
       <w:color w:val="7F7F7F" w:themeColor="text1" w:themeTint="80"/>
     </w:rPr>
@@ -7595,7 +7656,7 @@
     <w:basedOn w:val="Normal"/>
     <w:next w:val="Heading1"/>
     <w:qFormat/>
-    <w:rsid w:val="00651F25"/>
+    <w:rsid w:val="007934D1"/>
     <w:rPr>
       <w:rFonts w:asciiTheme="majorHAnsi" w:hAnsiTheme="majorHAnsi"/>
       <w:color w:val="31378B" w:themeColor="text2"/>
@@ -7607,7 +7668,7 @@
     <w:name w:val="Appendice"/>
     <w:basedOn w:val="Heading2"/>
     <w:qFormat/>
-    <w:rsid w:val="00651F25"/>
+    <w:rsid w:val="007934D1"/>
     <w:rPr>
       <w:sz w:val="28"/>
       <w:lang w:eastAsia="fi-FI"/>
@@ -7617,7 +7678,7 @@
     <w:name w:val="Question Esoteric"/>
     <w:basedOn w:val="Normal"/>
     <w:qFormat/>
-    <w:rsid w:val="00651F25"/>
+    <w:rsid w:val="007934D1"/>
     <w:rPr>
       <w:color w:val="4BACC6" w:themeColor="accent5"/>
     </w:rPr>
@@ -7626,24 +7687,24 @@
     <w:name w:val="ToDo Section"/>
     <w:basedOn w:val="Heading1"/>
     <w:qFormat/>
-    <w:rsid w:val="00651F25"/>
+    <w:rsid w:val="007934D1"/>
   </w:style>
   <w:style w:type="paragraph" w:customStyle="1" w:styleId="ToDoQuestionHeader">
     <w:name w:val="ToDo Question Header"/>
     <w:basedOn w:val="Question"/>
     <w:qFormat/>
-    <w:rsid w:val="00651F25"/>
+    <w:rsid w:val="007934D1"/>
   </w:style>
   <w:style w:type="paragraph" w:customStyle="1" w:styleId="ToDoDetails">
     <w:name w:val="ToDoDetails"/>
     <w:basedOn w:val="Normal"/>
     <w:qFormat/>
-    <w:rsid w:val="00651F25"/>
+    <w:rsid w:val="007934D1"/>
   </w:style>
   <w:style w:type="paragraph" w:customStyle="1" w:styleId="CodeExampleCode">
     <w:name w:val="Code Example Code"/>
     <w:basedOn w:val="Normal"/>
-    <w:rsid w:val="00651F25"/>
+    <w:rsid w:val="007934D1"/>
     <w:rPr>
       <w:rFonts w:ascii="Times New Roman" w:eastAsia="Times New Roman" w:hAnsi="Times New Roman" w:cs="Times New Roman"/>
       <w:b/>
@@ -7656,7 +7717,7 @@
     <w:name w:val="Code Example Diagram"/>
     <w:basedOn w:val="Normal"/>
     <w:qFormat/>
-    <w:rsid w:val="00651F25"/>
+    <w:rsid w:val="007934D1"/>
     <w:pPr>
       <w:spacing w:after="160" w:line="240" w:lineRule="auto"/>
     </w:pPr>
@@ -7670,7 +7731,7 @@
     <w:name w:val="Code Example Runtime"/>
     <w:basedOn w:val="Normal"/>
     <w:qFormat/>
-    <w:rsid w:val="00651F25"/>
+    <w:rsid w:val="007934D1"/>
     <w:pPr>
       <w:spacing w:after="160" w:line="240" w:lineRule="auto"/>
     </w:pPr>
@@ -7685,7 +7746,7 @@
     <w:basedOn w:val="Normal"/>
     <w:link w:val="CodeExampleHeadingChar"/>
     <w:qFormat/>
-    <w:rsid w:val="00651F25"/>
+    <w:rsid w:val="007934D1"/>
     <w:rPr>
       <w:b/>
       <w:smallCaps/>
@@ -7958,20 +8019,20 @@
     <w:name w:val="Headin"/>
     <w:basedOn w:val="Normal"/>
     <w:qFormat/>
-    <w:rsid w:val="00651F25"/>
+    <w:rsid w:val="007934D1"/>
   </w:style>
   <w:style w:type="paragraph" w:customStyle="1" w:styleId="questionsubsection2">
     <w:name w:val="question sub section 2"/>
     <w:basedOn w:val="Heading4"/>
     <w:qFormat/>
-    <w:rsid w:val="00651F25"/>
+    <w:rsid w:val="007934D1"/>
   </w:style>
   <w:style w:type="paragraph" w:customStyle="1" w:styleId="ListBulletHeader2">
     <w:name w:val="List Bullet Header 2"/>
     <w:basedOn w:val="Normal"/>
     <w:next w:val="ListBullet"/>
     <w:qFormat/>
-    <w:rsid w:val="00651F25"/>
+    <w:rsid w:val="007934D1"/>
     <w:pPr>
       <w:spacing w:after="120"/>
     </w:pPr>
@@ -8222,7 +8283,7 @@
     <w:basedOn w:val="Heading5"/>
     <w:link w:val="DefChar"/>
     <w:qFormat/>
-    <w:rsid w:val="00651F25"/>
+    <w:rsid w:val="007934D1"/>
     <w:rPr>
       <w:color w:val="31378B" w:themeColor="text2"/>
     </w:rPr>
@@ -8231,7 +8292,7 @@
     <w:name w:val="Code Example Heading Char"/>
     <w:basedOn w:val="DefaultParagraphFont"/>
     <w:link w:val="CodeExampleHeading"/>
-    <w:rsid w:val="00651F25"/>
+    <w:rsid w:val="007934D1"/>
     <w:rPr>
       <w:rFonts w:eastAsiaTheme="minorEastAsia"/>
       <w:b/>
@@ -8245,7 +8306,7 @@
     <w:name w:val="Def Char"/>
     <w:basedOn w:val="CodeExampleHeadingChar"/>
     <w:link w:val="Def"/>
-    <w:rsid w:val="00651F25"/>
+    <w:rsid w:val="007934D1"/>
     <w:rPr>
       <w:rFonts w:asciiTheme="majorHAnsi" w:eastAsiaTheme="majorEastAsia" w:hAnsiTheme="majorHAnsi" w:cstheme="majorBidi"/>
       <w:b/>
@@ -8397,7 +8458,7 @@
     <w:name w:val="Proof Heading"/>
     <w:basedOn w:val="Def"/>
     <w:qFormat/>
-    <w:rsid w:val="00651F25"/>
+    <w:rsid w:val="007934D1"/>
     <w:rPr>
       <w:color w:val="00B0F0" w:themeColor="accent1"/>
     </w:rPr>
@@ -8406,7 +8467,7 @@
     <w:name w:val="Tutorial Step Text"/>
     <w:basedOn w:val="Normal"/>
     <w:qFormat/>
-    <w:rsid w:val="00651F25"/>
+    <w:rsid w:val="007934D1"/>
     <w:pPr>
       <w:ind w:left="480"/>
     </w:pPr>
@@ -8416,7 +8477,7 @@
     <w:basedOn w:val="Strong1"/>
     <w:link w:val="KeywordChar"/>
     <w:qFormat/>
-    <w:rsid w:val="00651F25"/>
+    <w:rsid w:val="007934D1"/>
     <w:rPr>
       <w:b w:val="0"/>
       <w:color w:val="31378B" w:themeColor="text2"/>
@@ -8426,7 +8487,7 @@
     <w:name w:val="Keyword Char"/>
     <w:basedOn w:val="strongChar"/>
     <w:link w:val="Keyword"/>
-    <w:rsid w:val="00651F25"/>
+    <w:rsid w:val="007934D1"/>
     <w:rPr>
       <w:rFonts w:eastAsiaTheme="minorEastAsia"/>
       <w:b w:val="0"/>
@@ -8702,6 +8763,7 @@
     <w:rsid w:val="00971CB5"/>
     <w:rsid w:val="00B62CB1"/>
     <w:rsid w:val="00BE725B"/>
+    <w:rsid w:val="00EA088C"/>
     <w:rsid w:val="00EF3434"/>
   </w:rsids>
   <m:mathPr>

</xml_diff>